<commit_message>
update c1 x8 , pared interna x, faltan pruebas de aceptación
</commit_message>
<xml_diff>
--- a/proyectoT2/Retrospectivas.docx
+++ b/proyectoT2/Retrospectivas.docx
@@ -4,26 +4,39 @@
   <w:body>
     <w:p>
       <w:r>
-        <w:t>RETROSPECTIVA</w:t>
-      </w:r>
-      <w:r>
-        <w:t xml:space="preserve"> CICLO 1</w:t>
-      </w:r>
-    </w:p>
-    <w:p/>
-    <w:p>
-      <w:pPr>
-        <w:rPr>
-          <w:i/>
-          <w:iCs/>
-        </w:rPr>
-      </w:pPr>
-      <w:r>
-        <w:rPr>
-          <w:i/>
-          <w:iCs/>
-        </w:rPr>
-        <w:t>¿Cuáles fueron los mini-ciclos definidos? Justifíquenlos.</w:t>
+        <w:t>RETROSPECTIVA CICLO 1</w:t>
+      </w:r>
+    </w:p>
+    <w:p/>
+    <w:p>
+      <w:pPr>
+        <w:rPr>
+          <w:i/>
+          <w:iCs/>
+        </w:rPr>
+      </w:pPr>
+      <w:r>
+        <w:rPr>
+          <w:i/>
+          <w:iCs/>
+        </w:rPr>
+        <w:t xml:space="preserve">¿Cuáles fueron los </w:t>
+      </w:r>
+      <w:proofErr w:type="spellStart"/>
+      <w:r>
+        <w:rPr>
+          <w:i/>
+          <w:iCs/>
+        </w:rPr>
+        <w:t>mini-ciclos</w:t>
+      </w:r>
+      <w:proofErr w:type="spellEnd"/>
+      <w:r>
+        <w:rPr>
+          <w:i/>
+          <w:iCs/>
+        </w:rPr>
+        <w:t xml:space="preserve"> definidos? Justifíquenlos.</w:t>
       </w:r>
     </w:p>
     <w:p>
@@ -57,10 +70,7 @@
     <w:p>
       <w:proofErr w:type="spellStart"/>
       <w:r>
-        <w:t>M</w:t>
-      </w:r>
-      <w:r>
-        <w:t>iniciclo</w:t>
+        <w:t>Miniciclo</w:t>
       </w:r>
       <w:proofErr w:type="spellEnd"/>
       <w:r>
@@ -167,7 +177,15 @@
     <w:p/>
     <w:p>
       <w:r>
-        <w:t>¿Cuál es el estado actual del proyecto en términos de mini-ciclos? ¿por qué?</w:t>
+        <w:t xml:space="preserve">¿Cuál es el estado actual del proyecto en términos de </w:t>
+      </w:r>
+      <w:proofErr w:type="spellStart"/>
+      <w:r>
+        <w:t>mini-ciclos</w:t>
+      </w:r>
+      <w:proofErr w:type="spellEnd"/>
+      <w:r>
+        <w:t>? ¿por qué?</w:t>
       </w:r>
     </w:p>
     <w:p>
@@ -234,8 +252,13 @@
     </w:p>
     <w:p>
       <w:r>
-        <w:t>los elementos en un Canvas</w:t>
-      </w:r>
+        <w:t xml:space="preserve">los elementos en un </w:t>
+      </w:r>
+      <w:proofErr w:type="spellStart"/>
+      <w:r>
+        <w:t>Canvas</w:t>
+      </w:r>
+      <w:proofErr w:type="spellEnd"/>
       <w:r>
         <w:t xml:space="preserve"> y llevar a cabo </w:t>
       </w:r>
@@ -358,50 +381,285 @@
         <w:rPr>
           <w:lang w:val="en-US"/>
         </w:rPr>
-        <w:t>The Canvas Component. (s. f.). appinventor.org. http://www.appinventor.org/canvasComponent?flag=true</w:t>
-      </w:r>
-    </w:p>
-    <w:p>
-      <w:pPr>
-        <w:rPr>
-          <w:lang w:val="en-US"/>
-        </w:rPr>
-      </w:pPr>
-    </w:p>
-    <w:p>
-      <w:pPr>
-        <w:rPr>
-          <w:lang w:val="en-US"/>
-        </w:rPr>
-      </w:pPr>
-      <w:proofErr w:type="spellStart"/>
-      <w:r>
-        <w:t>Irfan</w:t>
-      </w:r>
-      <w:proofErr w:type="spellEnd"/>
-      <w:r>
-        <w:t xml:space="preserve">, M. (2023, 12 octubre). Genere un número aleatorio dentro de un rango especificado en Java. </w:t>
-      </w:r>
-      <w:r>
-        <w:rPr>
-          <w:lang w:val="en-US"/>
-        </w:rPr>
-        <w:t>Delft Stack.</w:t>
-      </w:r>
-    </w:p>
-    <w:p>
-      <w:pPr>
-        <w:rPr>
-          <w:lang w:val="en-US"/>
-        </w:rPr>
-      </w:pPr>
-      <w:r>
-        <w:rPr>
-          <w:lang w:val="en-US"/>
-        </w:rPr>
-        <w:t xml:space="preserve">https://www.delftstack.com/es/howto/java/java-random-number-in-range/ </w:t>
-      </w:r>
-    </w:p>
+        <w:t xml:space="preserve">The Canvas Component. (s. f.). appinventor.org. </w:t>
+      </w:r>
+      <w:hyperlink r:id="rId4" w:history="1">
+        <w:r>
+          <w:rPr>
+            <w:rStyle w:val="Hipervnculo"/>
+            <w:lang w:val="en-US"/>
+          </w:rPr>
+          <w:t>http://www.appinventor.org/canvasComponent?flag=true</w:t>
+        </w:r>
+      </w:hyperlink>
+    </w:p>
+    <w:p>
+      <w:pPr>
+        <w:rPr>
+          <w:lang w:val="en-US"/>
+        </w:rPr>
+      </w:pPr>
+    </w:p>
+    <w:p>
+      <w:pPr>
+        <w:rPr>
+          <w:lang w:val="en-US"/>
+        </w:rPr>
+      </w:pPr>
+      <w:proofErr w:type="spellStart"/>
+      <w:r>
+        <w:rPr>
+          <w:lang w:val="en-US"/>
+        </w:rPr>
+        <w:t>GeeksforGeeks</w:t>
+      </w:r>
+      <w:proofErr w:type="spellEnd"/>
+      <w:r>
+        <w:rPr>
+          <w:lang w:val="en-US"/>
+        </w:rPr>
+        <w:t xml:space="preserve">. (2019a, </w:t>
+      </w:r>
+      <w:proofErr w:type="spellStart"/>
+      <w:r>
+        <w:rPr>
+          <w:lang w:val="en-US"/>
+        </w:rPr>
+        <w:t>abril</w:t>
+      </w:r>
+      <w:proofErr w:type="spellEnd"/>
+      <w:r>
+        <w:rPr>
+          <w:lang w:val="en-US"/>
+        </w:rPr>
+        <w:t xml:space="preserve"> 29). </w:t>
+      </w:r>
+      <w:r>
+        <w:rPr>
+          <w:i/>
+          <w:iCs/>
+          <w:lang w:val="en-US"/>
+        </w:rPr>
+        <w:t xml:space="preserve">Comparator </w:t>
+      </w:r>
+      <w:proofErr w:type="spellStart"/>
+      <w:proofErr w:type="gramStart"/>
+      <w:r>
+        <w:rPr>
+          <w:i/>
+          <w:iCs/>
+          <w:lang w:val="en-US"/>
+        </w:rPr>
+        <w:t>comparingInt</w:t>
+      </w:r>
+      <w:proofErr w:type="spellEnd"/>
+      <w:r>
+        <w:rPr>
+          <w:i/>
+          <w:iCs/>
+          <w:lang w:val="en-US"/>
+        </w:rPr>
+        <w:t>(</w:t>
+      </w:r>
+      <w:proofErr w:type="gramEnd"/>
+      <w:r>
+        <w:rPr>
+          <w:i/>
+          <w:iCs/>
+          <w:lang w:val="en-US"/>
+        </w:rPr>
+        <w:t>) in Java with examples</w:t>
+      </w:r>
+      <w:r>
+        <w:rPr>
+          <w:lang w:val="en-US"/>
+        </w:rPr>
+        <w:t xml:space="preserve">. </w:t>
+      </w:r>
+      <w:proofErr w:type="spellStart"/>
+      <w:r>
+        <w:rPr>
+          <w:lang w:val="en-US"/>
+        </w:rPr>
+        <w:t>GeeksforGeeks</w:t>
+      </w:r>
+      <w:proofErr w:type="spellEnd"/>
+      <w:r>
+        <w:rPr>
+          <w:lang w:val="en-US"/>
+        </w:rPr>
+        <w:t xml:space="preserve">. </w:t>
+      </w:r>
+      <w:hyperlink r:id="rId5" w:history="1">
+        <w:r>
+          <w:rPr>
+            <w:rStyle w:val="Hipervnculo"/>
+            <w:lang w:val="en-US"/>
+          </w:rPr>
+          <w:t>https://www.geeksforgeeks.org/comparator-comparingint-in-java-with-examples/</w:t>
+        </w:r>
+      </w:hyperlink>
+    </w:p>
+    <w:p>
+      <w:pPr>
+        <w:rPr>
+          <w:lang w:val="en-US"/>
+        </w:rPr>
+      </w:pPr>
+    </w:p>
+    <w:p>
+      <w:pPr>
+        <w:rPr>
+          <w:lang w:val="en-US"/>
+        </w:rPr>
+      </w:pPr>
+      <w:proofErr w:type="spellStart"/>
+      <w:r>
+        <w:rPr>
+          <w:lang w:val="en-US"/>
+        </w:rPr>
+        <w:t>GeeksforGeeks</w:t>
+      </w:r>
+      <w:proofErr w:type="spellEnd"/>
+      <w:r>
+        <w:rPr>
+          <w:lang w:val="en-US"/>
+        </w:rPr>
+        <w:t xml:space="preserve">. (2019, 29 </w:t>
+      </w:r>
+      <w:proofErr w:type="spellStart"/>
+      <w:r>
+        <w:rPr>
+          <w:lang w:val="en-US"/>
+        </w:rPr>
+        <w:t>abril</w:t>
+      </w:r>
+      <w:proofErr w:type="spellEnd"/>
+      <w:r>
+        <w:rPr>
+          <w:lang w:val="en-US"/>
+        </w:rPr>
+        <w:t xml:space="preserve">). </w:t>
+      </w:r>
+      <w:r>
+        <w:rPr>
+          <w:i/>
+          <w:iCs/>
+          <w:lang w:val="en-US"/>
+        </w:rPr>
+        <w:t xml:space="preserve">Comparator </w:t>
+      </w:r>
+      <w:proofErr w:type="spellStart"/>
+      <w:proofErr w:type="gramStart"/>
+      <w:r>
+        <w:rPr>
+          <w:i/>
+          <w:iCs/>
+          <w:lang w:val="en-US"/>
+        </w:rPr>
+        <w:t>thenComparingInt</w:t>
+      </w:r>
+      <w:proofErr w:type="spellEnd"/>
+      <w:r>
+        <w:rPr>
+          <w:i/>
+          <w:iCs/>
+          <w:lang w:val="en-US"/>
+        </w:rPr>
+        <w:t>(</w:t>
+      </w:r>
+      <w:proofErr w:type="gramEnd"/>
+      <w:r>
+        <w:rPr>
+          <w:i/>
+          <w:iCs/>
+          <w:lang w:val="en-US"/>
+        </w:rPr>
+        <w:t>) method in Java with examples</w:t>
+      </w:r>
+      <w:r>
+        <w:rPr>
+          <w:lang w:val="en-US"/>
+        </w:rPr>
+        <w:t xml:space="preserve">. </w:t>
+      </w:r>
+      <w:proofErr w:type="spellStart"/>
+      <w:r>
+        <w:rPr>
+          <w:lang w:val="en-US"/>
+        </w:rPr>
+        <w:t>GeeksforGeeks</w:t>
+      </w:r>
+      <w:proofErr w:type="spellEnd"/>
+      <w:r>
+        <w:rPr>
+          <w:lang w:val="en-US"/>
+        </w:rPr>
+        <w:t xml:space="preserve">. </w:t>
+      </w:r>
+      <w:hyperlink r:id="rId6" w:history="1">
+        <w:r>
+          <w:rPr>
+            <w:rStyle w:val="Hipervnculo"/>
+            <w:lang w:val="en-US"/>
+          </w:rPr>
+          <w:t>https://www.geeksforgeeks.org/comparator-thencomparingint-method-in-java-with-examples/</w:t>
+        </w:r>
+      </w:hyperlink>
+    </w:p>
+    <w:p>
+      <w:pPr>
+        <w:rPr>
+          <w:lang w:val="en-US"/>
+        </w:rPr>
+      </w:pPr>
+    </w:p>
+    <w:p>
+      <w:r>
+        <w:t xml:space="preserve">La referencia </w:t>
+      </w:r>
+      <w:proofErr w:type="spellStart"/>
+      <w:r>
+        <w:t>mas</w:t>
+      </w:r>
+      <w:proofErr w:type="spellEnd"/>
+      <w:r>
+        <w:t xml:space="preserve"> </w:t>
+      </w:r>
+      <w:proofErr w:type="spellStart"/>
+      <w:r>
+        <w:t>util</w:t>
+      </w:r>
+      <w:proofErr w:type="spellEnd"/>
+      <w:r>
+        <w:t xml:space="preserve"> f</w:t>
+      </w:r>
+      <w:r>
+        <w:t xml:space="preserve">ue la de </w:t>
+      </w:r>
+      <w:proofErr w:type="spellStart"/>
+      <w:r>
+        <w:t>comparator</w:t>
+      </w:r>
+      <w:proofErr w:type="spellEnd"/>
+      <w:r>
+        <w:t xml:space="preserve"> ya que me permitió entender </w:t>
+      </w:r>
+      <w:proofErr w:type="spellStart"/>
+      <w:r>
+        <w:t>como</w:t>
+      </w:r>
+      <w:proofErr w:type="spellEnd"/>
+      <w:r>
+        <w:t xml:space="preserve"> llevar el orden en los métodos de consulta.</w:t>
+      </w:r>
+    </w:p>
+    <w:p/>
+    <w:p/>
+    <w:p/>
+    <w:p/>
+    <w:p/>
+    <w:p/>
     <w:p>
       <w:pPr>
         <w:rPr>
@@ -409,7 +667,6 @@
           <w:bCs/>
           <w:i/>
           <w:iCs/>
-          <w:lang w:val="en-US"/>
         </w:rPr>
       </w:pPr>
       <w:r>
@@ -418,8 +675,8 @@
           <w:bCs/>
           <w:i/>
           <w:iCs/>
-          <w:lang w:val="en-US"/>
-        </w:rPr>
+        </w:rPr>
+        <w:lastRenderedPageBreak/>
         <w:t>RETROSPECTIVA CICLO 2</w:t>
       </w:r>
     </w:p>
@@ -435,7 +692,23 @@
           <w:i/>
           <w:iCs/>
         </w:rPr>
-        <w:t>¿Cuáles fueron los mini-ciclos definidos? Justifíquenlos.</w:t>
+        <w:t xml:space="preserve">¿Cuáles fueron los </w:t>
+      </w:r>
+      <w:proofErr w:type="spellStart"/>
+      <w:r>
+        <w:rPr>
+          <w:i/>
+          <w:iCs/>
+        </w:rPr>
+        <w:t>mini-ciclos</w:t>
+      </w:r>
+      <w:proofErr w:type="spellEnd"/>
+      <w:r>
+        <w:rPr>
+          <w:i/>
+          <w:iCs/>
+        </w:rPr>
+        <w:t xml:space="preserve"> definidos? Justifíquenlos.</w:t>
       </w:r>
     </w:p>
     <w:p>
@@ -476,7 +749,15 @@
         <w:t xml:space="preserve">. Debido a que </w:t>
       </w:r>
       <w:r>
-        <w:t xml:space="preserve">permite llevar a la practica </w:t>
+        <w:t xml:space="preserve">permite llevar a la </w:t>
+      </w:r>
+      <w:proofErr w:type="spellStart"/>
+      <w:r>
+        <w:t>practica</w:t>
+      </w:r>
+      <w:proofErr w:type="spellEnd"/>
+      <w:r>
+        <w:t xml:space="preserve"> </w:t>
       </w:r>
       <w:proofErr w:type="spellStart"/>
       <w:r>
@@ -523,7 +804,23 @@
           <w:i/>
           <w:iCs/>
         </w:rPr>
-        <w:t>¿Cuál es el estado actual del proyecto en términos de mini-ciclos? ¿por qué?</w:t>
+        <w:t xml:space="preserve">¿Cuál es el estado actual del proyecto en términos de </w:t>
+      </w:r>
+      <w:proofErr w:type="spellStart"/>
+      <w:r>
+        <w:rPr>
+          <w:i/>
+          <w:iCs/>
+        </w:rPr>
+        <w:t>mini-ciclos</w:t>
+      </w:r>
+      <w:proofErr w:type="spellEnd"/>
+      <w:r>
+        <w:rPr>
+          <w:i/>
+          <w:iCs/>
+        </w:rPr>
+        <w:t>? ¿por qué?</w:t>
       </w:r>
     </w:p>
     <w:p>
@@ -649,10 +946,7 @@
     <w:p/>
     <w:p>
       <w:r>
-        <w:t>El mayor problema técnico fue la implementación de</w:t>
-      </w:r>
-      <w:r>
-        <w:t xml:space="preserve"> la simulación debido a que</w:t>
+        <w:t>El mayor problema técnico fue la implementación de la simulación debido a que</w:t>
       </w:r>
       <w:r>
         <w:t xml:space="preserve"> el método </w:t>
@@ -683,21 +977,7 @@
           <w:i/>
           <w:iCs/>
         </w:rPr>
-        <w:t xml:space="preserve">Considerando las prácticas XP </w:t>
-      </w:r>
-      <w:r>
-        <w:rPr>
-          <w:i/>
-          <w:iCs/>
-        </w:rPr>
-        <w:t>incluidas</w:t>
-      </w:r>
-      <w:r>
-        <w:rPr>
-          <w:i/>
-          <w:iCs/>
-        </w:rPr>
-        <w:t xml:space="preserve"> en los laboratorios. ¿cuál fue la más útil? ¿por qué?</w:t>
+        <w:t>Considerando las prácticas XP incluidas en los laboratorios. ¿cuál fue la más útil? ¿por qué?</w:t>
       </w:r>
     </w:p>
     <w:p/>
@@ -705,11 +985,16 @@
       <w:r>
         <w:t xml:space="preserve">La más útil fue la práctica </w:t>
       </w:r>
+      <w:proofErr w:type="spellStart"/>
       <w:r>
         <w:t xml:space="preserve">de </w:t>
       </w:r>
       <w:r>
-        <w:t xml:space="preserve">el uso de </w:t>
+        <w:t>el</w:t>
+      </w:r>
+      <w:proofErr w:type="spellEnd"/>
+      <w:r>
+        <w:t xml:space="preserve"> uso de </w:t>
       </w:r>
       <w:proofErr w:type="spellStart"/>
       <w:r>
@@ -744,6 +1029,7 @@
           <w:i/>
           <w:iCs/>
         </w:rPr>
+        <w:lastRenderedPageBreak/>
         <w:t>¿Qué referencias usaron? ¿Cuál fue la más útil? Incluyan citas con estándares adecuados.</w:t>
       </w:r>
     </w:p>
@@ -767,6 +1053,7 @@
         <w:rPr>
           <w:i/>
           <w:iCs/>
+          <w:lang w:val="en-US"/>
         </w:rPr>
         <w:t>Fisicalab</w:t>
       </w:r>
@@ -775,10 +1062,11 @@
         <w:rPr>
           <w:i/>
           <w:iCs/>
+          <w:lang w:val="en-US"/>
         </w:rPr>
         <w:t xml:space="preserve">. </w:t>
       </w:r>
-      <w:hyperlink r:id="rId4" w:history="1">
+      <w:hyperlink r:id="rId7" w:history="1">
         <w:r>
           <w:rPr>
             <w:rStyle w:val="Hipervnculo"/>
@@ -813,22 +1101,16 @@
       </w:r>
     </w:p>
     <w:p>
-      <w:pPr>
-        <w:rPr>
-          <w:lang w:val="en-US"/>
-        </w:rPr>
-      </w:pPr>
       <w:r>
         <w:rPr>
           <w:lang w:val="en-US"/>
         </w:rPr>
         <w:t xml:space="preserve">W3Schools.com. (s. f.-b). </w:t>
       </w:r>
-      <w:hyperlink r:id="rId5" w:history="1">
+      <w:hyperlink r:id="rId8" w:history="1">
         <w:r>
           <w:rPr>
             <w:rStyle w:val="Hipervnculo"/>
-            <w:lang w:val="en-US"/>
           </w:rPr>
           <w:t>https://www.w3schools.com/java/java_ref_math.asp</w:t>
         </w:r>
@@ -862,11 +1144,22 @@
     </w:p>
     <w:p/>
     <w:p/>
-    <w:p/>
-    <w:p/>
-    <w:p/>
-    <w:p>
-      <w:r>
+    <w:p>
+      <w:pPr>
+        <w:rPr>
+          <w:b/>
+          <w:bCs/>
+          <w:i/>
+          <w:iCs/>
+        </w:rPr>
+      </w:pPr>
+      <w:r>
+        <w:rPr>
+          <w:b/>
+          <w:bCs/>
+          <w:i/>
+          <w:iCs/>
+        </w:rPr>
         <w:t>RETROSPECTIVA CICLO 3</w:t>
       </w:r>
     </w:p>
@@ -882,41 +1175,291 @@
           <w:i/>
           <w:iCs/>
         </w:rPr>
-        <w:t>¿Cuáles fueron los mini-ciclos definidos? Justifíquenlos.</w:t>
-      </w:r>
-    </w:p>
-    <w:p>
-      <w:pPr>
-        <w:rPr>
-          <w:i/>
-          <w:iCs/>
-        </w:rPr>
-      </w:pPr>
-    </w:p>
-    <w:p>
-      <w:r>
-        <w:t>¿Cuál es el estado actual del proyecto en términos de mini-ciclos? ¿por qué?</w:t>
-      </w:r>
-    </w:p>
-    <w:p/>
-    <w:p>
-      <w:r>
+        <w:t xml:space="preserve">¿Cuáles fueron los </w:t>
+      </w:r>
+      <w:proofErr w:type="spellStart"/>
+      <w:r>
+        <w:rPr>
+          <w:i/>
+          <w:iCs/>
+        </w:rPr>
+        <w:t>mini-ciclos</w:t>
+      </w:r>
+      <w:proofErr w:type="spellEnd"/>
+      <w:r>
+        <w:rPr>
+          <w:i/>
+          <w:iCs/>
+        </w:rPr>
+        <w:t xml:space="preserve"> definidos? Justifíquenlos.</w:t>
+      </w:r>
+    </w:p>
+    <w:p>
+      <w:pPr>
+        <w:rPr>
+          <w:i/>
+          <w:iCs/>
+        </w:rPr>
+      </w:pPr>
+      <w:r>
+        <w:rPr>
+          <w:i/>
+          <w:iCs/>
+        </w:rPr>
+        <w:t xml:space="preserve">Miniciclo1: herencias de </w:t>
+      </w:r>
+      <w:proofErr w:type="spellStart"/>
+      <w:r>
+        <w:rPr>
+          <w:i/>
+          <w:iCs/>
+        </w:rPr>
+        <w:t>particula</w:t>
+      </w:r>
+      <w:proofErr w:type="spellEnd"/>
+    </w:p>
+    <w:p>
+      <w:pPr>
+        <w:rPr>
+          <w:i/>
+          <w:iCs/>
+        </w:rPr>
+      </w:pPr>
+      <w:r>
+        <w:rPr>
+          <w:i/>
+          <w:iCs/>
+        </w:rPr>
+        <w:t xml:space="preserve">Miniciclo2: herencias de </w:t>
+      </w:r>
+      <w:proofErr w:type="spellStart"/>
+      <w:r>
+        <w:rPr>
+          <w:i/>
+          <w:iCs/>
+        </w:rPr>
+        <w:t>demon</w:t>
+      </w:r>
+      <w:proofErr w:type="spellEnd"/>
+    </w:p>
+    <w:p>
+      <w:pPr>
+        <w:rPr>
+          <w:i/>
+          <w:iCs/>
+        </w:rPr>
+      </w:pPr>
+      <w:r>
+        <w:rPr>
+          <w:i/>
+          <w:iCs/>
+        </w:rPr>
+        <w:t xml:space="preserve">Miniciclo3: herencias de </w:t>
+      </w:r>
+      <w:proofErr w:type="spellStart"/>
+      <w:r>
+        <w:rPr>
+          <w:i/>
+          <w:iCs/>
+        </w:rPr>
+        <w:t>hole</w:t>
+      </w:r>
+      <w:proofErr w:type="spellEnd"/>
+    </w:p>
+    <w:p>
+      <w:pPr>
+        <w:rPr>
+          <w:i/>
+          <w:iCs/>
+        </w:rPr>
+      </w:pPr>
+      <w:r>
+        <w:rPr>
+          <w:i/>
+          <w:iCs/>
+        </w:rPr>
+        <w:t>miniCiclo4: pruebas de aceptación.</w:t>
+      </w:r>
+    </w:p>
+    <w:p>
+      <w:pPr>
+        <w:rPr>
+          <w:i/>
+          <w:iCs/>
+        </w:rPr>
+      </w:pPr>
+      <w:r>
+        <w:rPr>
+          <w:i/>
+          <w:iCs/>
+        </w:rPr>
+        <w:t xml:space="preserve">¿Cuál es el estado actual del proyecto en términos de </w:t>
+      </w:r>
+      <w:proofErr w:type="spellStart"/>
+      <w:r>
+        <w:rPr>
+          <w:i/>
+          <w:iCs/>
+        </w:rPr>
+        <w:t>mini-ciclos</w:t>
+      </w:r>
+      <w:proofErr w:type="spellEnd"/>
+      <w:r>
+        <w:rPr>
+          <w:i/>
+          <w:iCs/>
+        </w:rPr>
+        <w:t>? ¿por qué?</w:t>
+      </w:r>
+    </w:p>
+    <w:p>
+      <w:pPr>
+        <w:rPr>
+          <w:i/>
+          <w:iCs/>
+        </w:rPr>
+      </w:pPr>
+    </w:p>
+    <w:p>
+      <w:pPr>
+        <w:rPr>
+          <w:i/>
+          <w:iCs/>
+        </w:rPr>
+      </w:pPr>
+      <w:r>
+        <w:rPr>
+          <w:i/>
+          <w:iCs/>
+        </w:rPr>
         <w:t>¿Cuál fue el tiempo total invertido por cada uno de ustedes?</w:t>
       </w:r>
     </w:p>
-    <w:p/>
-    <w:p>
-      <w:r>
+    <w:p>
+      <w:pPr>
+        <w:rPr>
+          <w:i/>
+          <w:iCs/>
+        </w:rPr>
+      </w:pPr>
+      <w:r>
+        <w:rPr>
+          <w:i/>
+          <w:iCs/>
+        </w:rPr>
+        <w:tab/>
+        <w:t>28 horas</w:t>
+      </w:r>
+    </w:p>
+    <w:p>
+      <w:pPr>
+        <w:rPr>
+          <w:i/>
+          <w:iCs/>
+        </w:rPr>
+      </w:pPr>
+      <w:r>
+        <w:rPr>
+          <w:i/>
+          <w:iCs/>
+        </w:rPr>
         <w:t>¿Cuál consideran fue el mayor logro? ¿Por qué?</w:t>
       </w:r>
     </w:p>
-    <w:p/>
-    <w:p>
-      <w:r>
+    <w:p>
+      <w:pPr>
+        <w:rPr>
+          <w:i/>
+          <w:iCs/>
+        </w:rPr>
+      </w:pPr>
+      <w:r>
+        <w:rPr>
+          <w:i/>
+          <w:iCs/>
+        </w:rPr>
+        <w:tab/>
+        <w:t xml:space="preserve">El mayor logro fue </w:t>
+      </w:r>
+      <w:r>
+        <w:rPr>
+          <w:i/>
+          <w:iCs/>
+        </w:rPr>
+        <w:t>__________</w:t>
+      </w:r>
+    </w:p>
+    <w:p>
+      <w:pPr>
+        <w:rPr>
+          <w:i/>
+          <w:iCs/>
+        </w:rPr>
+      </w:pPr>
+    </w:p>
+    <w:p>
+      <w:pPr>
+        <w:rPr>
+          <w:i/>
+          <w:iCs/>
+        </w:rPr>
+      </w:pPr>
+      <w:r>
+        <w:rPr>
+          <w:i/>
+          <w:iCs/>
+        </w:rPr>
         <w:t>¿Cuál consideran que fue el mayor problema técnico? ¿Qué hicieron para resolverlo?</w:t>
       </w:r>
     </w:p>
-    <w:p/>
+    <w:p>
+      <w:pPr>
+        <w:rPr>
+          <w:i/>
+          <w:iCs/>
+        </w:rPr>
+      </w:pPr>
+      <w:r>
+        <w:rPr>
+          <w:i/>
+          <w:iCs/>
+        </w:rPr>
+        <w:tab/>
+        <w:t xml:space="preserve">El mayor problema técnico eran los estados de visibilidad de los atributos y </w:t>
+      </w:r>
+      <w:proofErr w:type="gramStart"/>
+      <w:r>
+        <w:rPr>
+          <w:i/>
+          <w:iCs/>
+        </w:rPr>
+        <w:t>funciones ,</w:t>
+      </w:r>
+      <w:proofErr w:type="gramEnd"/>
+      <w:r>
+        <w:rPr>
+          <w:i/>
+          <w:iCs/>
+        </w:rPr>
+        <w:t xml:space="preserve"> por lo que los usados de forma explicita en las herencias fueron cambiados a </w:t>
+      </w:r>
+      <w:proofErr w:type="spellStart"/>
+      <w:r>
+        <w:rPr>
+          <w:i/>
+          <w:iCs/>
+        </w:rPr>
+        <w:t>protected</w:t>
+      </w:r>
+      <w:proofErr w:type="spellEnd"/>
+      <w:r>
+        <w:rPr>
+          <w:i/>
+          <w:iCs/>
+        </w:rPr>
+        <w:t>.</w:t>
+      </w:r>
+    </w:p>
     <w:p>
       <w:pPr>
         <w:rPr>
@@ -939,19 +1482,35 @@
           <w:iCs/>
         </w:rPr>
       </w:pPr>
-    </w:p>
-    <w:p>
-      <w:pPr>
-        <w:rPr>
-          <w:i/>
-          <w:iCs/>
-        </w:rPr>
-      </w:pPr>
-      <w:r>
-        <w:rPr>
-          <w:i/>
-          <w:iCs/>
-        </w:rPr>
+      <w:r>
+        <w:rPr>
+          <w:i/>
+          <w:iCs/>
+        </w:rPr>
+        <w:tab/>
+      </w:r>
+    </w:p>
+    <w:p>
+      <w:pPr>
+        <w:rPr>
+          <w:i/>
+          <w:iCs/>
+        </w:rPr>
+      </w:pPr>
+    </w:p>
+    <w:p>
+      <w:pPr>
+        <w:rPr>
+          <w:i/>
+          <w:iCs/>
+        </w:rPr>
+      </w:pPr>
+      <w:r>
+        <w:rPr>
+          <w:i/>
+          <w:iCs/>
+        </w:rPr>
+        <w:lastRenderedPageBreak/>
         <w:t>¿Qué referencias usaron? ¿Cuál fue la más útil? Incluyan citas con estándares adecuados.</w:t>
       </w:r>
     </w:p>
@@ -1569,6 +2128,7 @@
   <w:style w:type="character" w:default="1" w:styleId="Fuentedeprrafopredeter">
     <w:name w:val="Default Paragraph Font"/>
     <w:uiPriority w:val="1"/>
+    <w:semiHidden/>
     <w:unhideWhenUsed/>
   </w:style>
   <w:style w:type="table" w:default="1" w:styleId="Tablanormal">

</xml_diff>